<commit_message>
Rename To viadee Process Application Validator
</commit_message>
<xml_diff>
--- a/Kurzanleitung.docx
+++ b/Kurzanleitung.docx
@@ -31,11 +31,43 @@
             </w:pPr>
             <w:bookmarkStart w:id="0" w:name="Titel"/>
             <w:r>
-              <w:t>Kurzeinführung BPMN</w:t>
+              <w:t xml:space="preserve">Kurzeinführung </w:t>
             </w:r>
             <w:bookmarkEnd w:id="0"/>
             <w:r>
-              <w:t xml:space="preserve"> Statische Validierung</w:t>
+              <w:t xml:space="preserve">viadee </w:t>
+            </w:r>
+            <w:proofErr w:type="spellStart"/>
+            <w:r>
+              <w:t>Process</w:t>
+            </w:r>
+            <w:proofErr w:type="spellEnd"/>
+            <w:r>
+              <w:t xml:space="preserve"> </w:t>
+            </w:r>
+            <w:proofErr w:type="spellStart"/>
+            <w:r>
+              <w:t>Application</w:t>
+            </w:r>
+            <w:proofErr w:type="spellEnd"/>
+            <w:r>
+              <w:t xml:space="preserve"> </w:t>
+            </w:r>
+            <w:proofErr w:type="spellStart"/>
+            <w:r>
+              <w:t>Validator</w:t>
+            </w:r>
+            <w:proofErr w:type="spellEnd"/>
+            <w:r>
+              <w:t xml:space="preserve"> (</w:t>
+            </w:r>
+            <w:proofErr w:type="spellStart"/>
+            <w:r>
+              <w:t>vPAV</w:t>
+            </w:r>
+            <w:proofErr w:type="spellEnd"/>
+            <w:r>
+              <w:t>)</w:t>
             </w:r>
           </w:p>
         </w:tc>
@@ -51,23 +83,22 @@
           <w:p>
             <w:pPr>
               <w:pStyle w:val="viUntertitel"/>
+              <w:rPr>
+                <w:lang w:val="en-US"/>
+              </w:rPr>
             </w:pPr>
             <w:bookmarkStart w:id="1" w:name="Untertitel"/>
-            <w:proofErr w:type="spellStart"/>
             <w:r>
-              <w:t>Maven-Plugin</w:t>
+              <w:rPr>
+                <w:lang w:val="en-US"/>
+              </w:rPr>
+              <w:t xml:space="preserve">Maven-Plugin </w:t>
             </w:r>
-            <w:proofErr w:type="spellEnd"/>
             <w:r>
-              <w:t xml:space="preserve"> </w:t>
-            </w:r>
-            <w:proofErr w:type="spellStart"/>
-            <w:r>
-              <w:t>CamundaStaticValidator</w:t>
-            </w:r>
-            <w:proofErr w:type="spellEnd"/>
-            <w:r>
-              <w:t xml:space="preserve"> </w:t>
+              <w:rPr>
+                <w:lang w:val="en-US"/>
+              </w:rPr>
+              <w:t>viadee Process Application Validator</w:t>
             </w:r>
             <w:bookmarkEnd w:id="1"/>
           </w:p>
@@ -333,27 +364,14 @@
               <w:pStyle w:val="viLabeltext"/>
               <w:jc w:val="left"/>
             </w:pPr>
-            <w:r>
-              <w:fldChar w:fldCharType="begin"/>
-            </w:r>
-            <w:r>
-              <w:instrText xml:space="preserve"> FILENAME  \p  \* MERGEFORMAT </w:instrText>
-            </w:r>
-            <w:r>
-              <w:fldChar w:fldCharType="separate"/>
-            </w:r>
-            <w:r>
-              <w:rPr>
-                <w:noProof/>
-              </w:rPr>
-              <w:t>Dokument1</w:t>
-            </w:r>
-            <w:r>
-              <w:rPr>
-                <w:noProof/>
-              </w:rPr>
-              <w:fldChar w:fldCharType="end"/>
-            </w:r>
+            <w:fldSimple w:instr=" FILENAME  \p  \* MERGEFORMAT ">
+              <w:r>
+                <w:rPr>
+                  <w:noProof/>
+                </w:rPr>
+                <w:t>Dokument1</w:t>
+              </w:r>
+            </w:fldSimple>
           </w:p>
         </w:tc>
       </w:tr>
@@ -1858,8 +1876,6 @@
       <w:r>
         <w:fldChar w:fldCharType="end"/>
       </w:r>
-      <w:bookmarkStart w:id="5" w:name="_GoBack"/>
-      <w:bookmarkEnd w:id="5"/>
     </w:p>
     <w:p>
       <w:pPr>
@@ -1887,11 +1903,92 @@
         <w:pStyle w:val="berschrift1"/>
         <w:spacing w:line="240" w:lineRule="auto"/>
       </w:pPr>
-      <w:bookmarkStart w:id="6" w:name="_Toc462441198"/>
+      <w:bookmarkStart w:id="5" w:name="_Toc462441198"/>
       <w:r>
         <w:lastRenderedPageBreak/>
         <w:t>Einführung</w:t>
       </w:r>
+      <w:bookmarkEnd w:id="5"/>
+    </w:p>
+    <w:p>
+      <w:pPr>
+        <w:rPr>
+          <w:rFonts w:ascii="Calibri" w:hAnsi="Calibri"/>
+          <w:sz w:val="24"/>
+          <w:szCs w:val="24"/>
+        </w:rPr>
+      </w:pPr>
+      <w:r>
+        <w:rPr>
+          <w:rFonts w:ascii="Calibri" w:hAnsi="Calibri"/>
+          <w:sz w:val="24"/>
+          <w:szCs w:val="24"/>
+        </w:rPr>
+        <w:t xml:space="preserve">Dieses Nutzerhandbuch gibt eine kurze Einführung in das Statische Analyse-Werkzeug, mit dem typische Fehler in prozessgesteuerten Anwendungen auf Basis von </w:t>
+      </w:r>
+      <w:proofErr w:type="spellStart"/>
+      <w:r>
+        <w:rPr>
+          <w:rFonts w:ascii="Calibri" w:hAnsi="Calibri"/>
+          <w:sz w:val="24"/>
+          <w:szCs w:val="24"/>
+        </w:rPr>
+        <w:t>Camunda</w:t>
+      </w:r>
+      <w:proofErr w:type="spellEnd"/>
+      <w:r>
+        <w:rPr>
+          <w:rFonts w:ascii="Calibri" w:hAnsi="Calibri"/>
+          <w:sz w:val="24"/>
+          <w:szCs w:val="24"/>
+        </w:rPr>
+        <w:t xml:space="preserve"> BPM identifiziert werden können. Es werden über ein </w:t>
+      </w:r>
+      <w:proofErr w:type="spellStart"/>
+      <w:r>
+        <w:rPr>
+          <w:rFonts w:ascii="Calibri" w:hAnsi="Calibri"/>
+          <w:sz w:val="24"/>
+          <w:szCs w:val="24"/>
+        </w:rPr>
+        <w:t>Maven-Plugin</w:t>
+      </w:r>
+      <w:proofErr w:type="spellEnd"/>
+      <w:r>
+        <w:rPr>
+          <w:rFonts w:ascii="Calibri" w:hAnsi="Calibri"/>
+          <w:sz w:val="24"/>
+          <w:szCs w:val="24"/>
+        </w:rPr>
+        <w:t xml:space="preserve"> potenzielle Fehler im Zusammenspiel von Prozessmodell und Quellcode aufgedeckt.</w:t>
+      </w:r>
+    </w:p>
+    <w:p>
+      <w:pPr>
+        <w:rPr>
+          <w:rFonts w:ascii="Calibri" w:hAnsi="Calibri"/>
+          <w:smallCaps/>
+          <w:sz w:val="24"/>
+          <w:szCs w:val="24"/>
+        </w:rPr>
+      </w:pPr>
+      <w:r>
+        <w:rPr>
+          <w:rFonts w:ascii="Calibri" w:hAnsi="Calibri"/>
+          <w:sz w:val="24"/>
+          <w:szCs w:val="24"/>
+        </w:rPr>
+        <w:t>Zunächst wird die Installation und Nutzung des Werkzeugs an einem einfachen Beispiel erläutert. Danach werden übergreifende Einstellungen beschrieben. Der letzte Teil erklärt die einzelnen Prüfungen im Detail.</w:t>
+      </w:r>
+    </w:p>
+    <w:p>
+      <w:pPr>
+        <w:pStyle w:val="berschrift1"/>
+      </w:pPr>
+      <w:bookmarkStart w:id="6" w:name="_Toc462441199"/>
+      <w:r>
+        <w:t>Grundszenario</w:t>
+      </w:r>
       <w:bookmarkEnd w:id="6"/>
     </w:p>
     <w:p>
@@ -1908,99 +2005,18 @@
           <w:sz w:val="24"/>
           <w:szCs w:val="24"/>
         </w:rPr>
-        <w:t xml:space="preserve">Dieses Nutzerhandbuch gibt eine kurze Einführung in das Statische Analyse-Werkzeug, mit dem typische Fehler in prozessgesteuerten Anwendungen auf Basis von </w:t>
-      </w:r>
-      <w:proofErr w:type="spellStart"/>
-      <w:r>
-        <w:rPr>
-          <w:rFonts w:ascii="Calibri" w:hAnsi="Calibri"/>
-          <w:sz w:val="24"/>
-          <w:szCs w:val="24"/>
-        </w:rPr>
-        <w:t>Camunda</w:t>
-      </w:r>
-      <w:proofErr w:type="spellEnd"/>
-      <w:r>
-        <w:rPr>
-          <w:rFonts w:ascii="Calibri" w:hAnsi="Calibri"/>
-          <w:sz w:val="24"/>
-          <w:szCs w:val="24"/>
-        </w:rPr>
-        <w:t xml:space="preserve"> BPM identifiziert werden können. Es werden über ein </w:t>
-      </w:r>
-      <w:proofErr w:type="spellStart"/>
-      <w:r>
-        <w:rPr>
-          <w:rFonts w:ascii="Calibri" w:hAnsi="Calibri"/>
-          <w:sz w:val="24"/>
-          <w:szCs w:val="24"/>
-        </w:rPr>
-        <w:t>Maven-Plugin</w:t>
-      </w:r>
-      <w:proofErr w:type="spellEnd"/>
-      <w:r>
-        <w:rPr>
-          <w:rFonts w:ascii="Calibri" w:hAnsi="Calibri"/>
-          <w:sz w:val="24"/>
-          <w:szCs w:val="24"/>
-        </w:rPr>
-        <w:t xml:space="preserve"> potenzielle Fehler im Zusammenspiel von Prozessmodell und Quellcode aufgedeckt.</w:t>
-      </w:r>
-    </w:p>
-    <w:p>
-      <w:pPr>
-        <w:rPr>
-          <w:rFonts w:ascii="Calibri" w:hAnsi="Calibri"/>
-          <w:smallCaps/>
-          <w:sz w:val="24"/>
-          <w:szCs w:val="24"/>
-        </w:rPr>
-      </w:pPr>
-      <w:r>
-        <w:rPr>
-          <w:rFonts w:ascii="Calibri" w:hAnsi="Calibri"/>
-          <w:sz w:val="24"/>
-          <w:szCs w:val="24"/>
-        </w:rPr>
-        <w:t>Zunächst wird die Installation und Nutzung des Werkzeugs an einem einfachen Beispiel erläutert. Danach werden übergreifende Einstellungen beschrieben. Der letzte Teil erklärt die einzelnen Prüfungen im Detail.</w:t>
-      </w:r>
-    </w:p>
-    <w:p>
-      <w:pPr>
-        <w:pStyle w:val="berschrift1"/>
-      </w:pPr>
-      <w:bookmarkStart w:id="7" w:name="_Toc462441199"/>
-      <w:r>
-        <w:t>Grundszenario</w:t>
+        <w:t>In diesem Kapitel wird die Installation und Nutzung des Werkzeugs anhand eines einfachen Beispielprojektes erläutert. Im Beispiel geht es um die Schadensabwicklung für einen Kfz-Glasbruch innerhalb einer Versicherung.</w:t>
+      </w:r>
+    </w:p>
+    <w:p>
+      <w:pPr>
+        <w:pStyle w:val="berschrift2"/>
+      </w:pPr>
+      <w:bookmarkStart w:id="7" w:name="_Toc462441200"/>
+      <w:r>
+        <w:t>Voraussetzungen</w:t>
       </w:r>
       <w:bookmarkEnd w:id="7"/>
-    </w:p>
-    <w:p>
-      <w:pPr>
-        <w:rPr>
-          <w:rFonts w:ascii="Calibri" w:hAnsi="Calibri"/>
-          <w:sz w:val="24"/>
-          <w:szCs w:val="24"/>
-        </w:rPr>
-      </w:pPr>
-      <w:r>
-        <w:rPr>
-          <w:rFonts w:ascii="Calibri" w:hAnsi="Calibri"/>
-          <w:sz w:val="24"/>
-          <w:szCs w:val="24"/>
-        </w:rPr>
-        <w:t>In diesem Kapitel wird die Installation und Nutzung des Werkzeugs anhand eines einfachen Beispielprojektes erläutert. Im Beispiel geht es um die Schadensabwicklung für einen Kfz-Glasbruch innerhalb einer Versicherung.</w:t>
-      </w:r>
-    </w:p>
-    <w:p>
-      <w:pPr>
-        <w:pStyle w:val="berschrift2"/>
-      </w:pPr>
-      <w:bookmarkStart w:id="8" w:name="_Toc462441200"/>
-      <w:r>
-        <w:t>Voraussetzungen</w:t>
-      </w:r>
-      <w:bookmarkEnd w:id="8"/>
     </w:p>
     <w:p>
       <w:pPr>
@@ -2077,12 +2093,12 @@
       <w:pPr>
         <w:pStyle w:val="berschrift2"/>
       </w:pPr>
-      <w:bookmarkStart w:id="9" w:name="_Toc462441201"/>
+      <w:bookmarkStart w:id="8" w:name="_Toc462441201"/>
       <w:r>
         <w:lastRenderedPageBreak/>
         <w:t>Installation</w:t>
       </w:r>
-      <w:bookmarkEnd w:id="9"/>
+      <w:bookmarkEnd w:id="8"/>
     </w:p>
     <w:p>
       <w:pPr>
@@ -2482,7 +2498,7 @@
           <w:color w:val="000000"/>
           <w:lang w:val="en-US"/>
         </w:rPr>
-        <w:t>CamundaStaticValidator</w:t>
+        <w:t>viadeeProcessApplicationValidator</w:t>
       </w:r>
       <w:proofErr w:type="spellEnd"/>
       <w:r>
@@ -6946,11 +6962,11 @@
       <w:pPr>
         <w:pStyle w:val="berschrift2"/>
       </w:pPr>
-      <w:bookmarkStart w:id="10" w:name="_Toc462441202"/>
+      <w:bookmarkStart w:id="9" w:name="_Toc462441202"/>
       <w:r>
         <w:t>Nutzung</w:t>
       </w:r>
-      <w:bookmarkEnd w:id="10"/>
+      <w:bookmarkEnd w:id="9"/>
     </w:p>
     <w:p>
       <w:pPr>
@@ -7029,7 +7045,23 @@
           <w:color w:val="3F7F7F"/>
           <w:lang w:val="en-US"/>
         </w:rPr>
-        <w:t xml:space="preserve"> de.viadee.bpm:CamundaStaticValidator:2.0.0-SNAPSHOT:check</w:t>
+        <w:t xml:space="preserve"> de.viadee.bpm:</w:t>
+      </w:r>
+      <w:r>
+        <w:rPr>
+          <w:rFonts w:ascii="Consolas" w:hAnsi="Consolas" w:cs="Consolas"/>
+          <w:color w:val="3F7F7F"/>
+          <w:lang w:val="en-US"/>
+        </w:rPr>
+        <w:t>viadeeProcessApplicationValidator</w:t>
+      </w:r>
+      <w:r>
+        <w:rPr>
+          <w:rFonts w:ascii="Consolas" w:hAnsi="Consolas" w:cs="Consolas"/>
+          <w:color w:val="3F7F7F"/>
+          <w:lang w:val="en-US"/>
+        </w:rPr>
+        <w:t>:2.0.0-SNAPSHOT:check</w:t>
       </w:r>
     </w:p>
     <w:p>
@@ -7100,43 +7132,43 @@
       <w:pPr>
         <w:pStyle w:val="berschrift1"/>
       </w:pPr>
-      <w:bookmarkStart w:id="11" w:name="_Toc462441203"/>
+      <w:bookmarkStart w:id="10" w:name="_Toc462441203"/>
       <w:r>
         <w:lastRenderedPageBreak/>
         <w:t>Übergreifende Einstellungen</w:t>
       </w:r>
+      <w:bookmarkEnd w:id="10"/>
+    </w:p>
+    <w:p>
+      <w:pPr>
+        <w:rPr>
+          <w:rFonts w:ascii="Calibri" w:hAnsi="Calibri"/>
+          <w:sz w:val="24"/>
+          <w:szCs w:val="24"/>
+        </w:rPr>
+      </w:pPr>
+      <w:r>
+        <w:rPr>
+          <w:rFonts w:ascii="Calibri" w:hAnsi="Calibri"/>
+          <w:sz w:val="24"/>
+          <w:szCs w:val="24"/>
+        </w:rPr>
+        <w:t>In diesem Kapitel werden Einstellungen des Werkzeugs erläutert, die sämtliche Konsistenzprüfungen betreffen.</w:t>
+      </w:r>
+    </w:p>
+    <w:p>
+      <w:pPr>
+        <w:pStyle w:val="berschrift2"/>
+      </w:pPr>
+      <w:bookmarkStart w:id="11" w:name="_Toc462441204"/>
+      <w:r>
+        <w:t xml:space="preserve">Konfiguration zur Erkennung von Spring </w:t>
+      </w:r>
+      <w:proofErr w:type="spellStart"/>
+      <w:r>
+        <w:t>Beans</w:t>
+      </w:r>
       <w:bookmarkEnd w:id="11"/>
-    </w:p>
-    <w:p>
-      <w:pPr>
-        <w:rPr>
-          <w:rFonts w:ascii="Calibri" w:hAnsi="Calibri"/>
-          <w:sz w:val="24"/>
-          <w:szCs w:val="24"/>
-        </w:rPr>
-      </w:pPr>
-      <w:r>
-        <w:rPr>
-          <w:rFonts w:ascii="Calibri" w:hAnsi="Calibri"/>
-          <w:sz w:val="24"/>
-          <w:szCs w:val="24"/>
-        </w:rPr>
-        <w:t>In diesem Kapitel werden Einstellungen des Werkzeugs erläutert, die sämtliche Konsistenzprüfungen betreffen.</w:t>
-      </w:r>
-    </w:p>
-    <w:p>
-      <w:pPr>
-        <w:pStyle w:val="berschrift2"/>
-      </w:pPr>
-      <w:bookmarkStart w:id="12" w:name="_Toc462441204"/>
-      <w:r>
-        <w:t xml:space="preserve">Konfiguration zur Erkennung von Spring </w:t>
-      </w:r>
-      <w:proofErr w:type="spellStart"/>
-      <w:r>
-        <w:t>Beans</w:t>
-      </w:r>
-      <w:bookmarkEnd w:id="12"/>
       <w:proofErr w:type="spellEnd"/>
     </w:p>
     <w:p>
@@ -7361,7 +7393,15 @@
           <w:color w:val="000000"/>
           <w:lang w:val="en-US"/>
         </w:rPr>
-        <w:t>CamundaStaticValidatorUtils</w:t>
+        <w:t>viadeeProcessApplicationValidator</w:t>
+      </w:r>
+      <w:r>
+        <w:rPr>
+          <w:rFonts w:ascii="Consolas" w:hAnsi="Consolas" w:cs="Consolas"/>
+          <w:color w:val="000000"/>
+          <w:lang w:val="en-US"/>
+        </w:rPr>
+        <w:t>Utils</w:t>
       </w:r>
       <w:proofErr w:type="spellEnd"/>
       <w:r>
@@ -7845,7 +7885,49 @@
           <w:color w:val="000000"/>
           <w:lang w:val="en-US"/>
         </w:rPr>
-        <w:t xml:space="preserve"> de.viadee.bpm.camundaStaticValidator.CamundaStaticValidatorTestHelper;</w:t>
+        <w:t xml:space="preserve"> </w:t>
+      </w:r>
+      <w:proofErr w:type="spellStart"/>
+      <w:r>
+        <w:rPr>
+          <w:rFonts w:ascii="Consolas" w:hAnsi="Consolas" w:cs="Consolas"/>
+          <w:color w:val="000000"/>
+          <w:lang w:val="en-US"/>
+        </w:rPr>
+        <w:t>de.viadee.bpm.</w:t>
+      </w:r>
+      <w:r>
+        <w:rPr>
+          <w:rFonts w:ascii="Consolas" w:hAnsi="Consolas" w:cs="Consolas"/>
+          <w:color w:val="000000"/>
+          <w:lang w:val="en-US"/>
+        </w:rPr>
+        <w:t>vPAV.V</w:t>
+      </w:r>
+      <w:r>
+        <w:rPr>
+          <w:rFonts w:ascii="Consolas" w:hAnsi="Consolas" w:cs="Consolas"/>
+          <w:color w:val="000000"/>
+          <w:lang w:val="en-US"/>
+        </w:rPr>
+        <w:t>iadeeProcessApplicationValidator</w:t>
+      </w:r>
+      <w:r>
+        <w:rPr>
+          <w:rFonts w:ascii="Consolas" w:hAnsi="Consolas" w:cs="Consolas"/>
+          <w:color w:val="000000"/>
+          <w:lang w:val="en-US"/>
+        </w:rPr>
+        <w:t>TestHelper</w:t>
+      </w:r>
+      <w:proofErr w:type="spellEnd"/>
+      <w:r>
+        <w:rPr>
+          <w:rFonts w:ascii="Consolas" w:hAnsi="Consolas" w:cs="Consolas"/>
+          <w:color w:val="000000"/>
+          <w:lang w:val="en-US"/>
+        </w:rPr>
+        <w:t>;</w:t>
       </w:r>
     </w:p>
     <w:p>
@@ -8287,34 +8369,60 @@
         <w:ind w:left="708"/>
         <w:rPr>
           <w:rFonts w:ascii="Consolas" w:hAnsi="Consolas" w:cs="Consolas"/>
-          <w:lang w:val="en-US"/>
-        </w:rPr>
-      </w:pPr>
-      <w:r>
-        <w:rPr>
-          <w:rFonts w:ascii="Consolas" w:hAnsi="Consolas" w:cs="Consolas"/>
-          <w:color w:val="000000"/>
-          <w:lang w:val="en-US"/>
+        </w:rPr>
+      </w:pPr>
+      <w:r>
+        <w:rPr>
+          <w:rFonts w:ascii="Consolas" w:hAnsi="Consolas" w:cs="Consolas"/>
+          <w:color w:val="000000"/>
         </w:rPr>
         <w:t xml:space="preserve">        </w:t>
       </w:r>
       <w:proofErr w:type="spellStart"/>
-      <w:proofErr w:type="gramStart"/>
-      <w:r>
-        <w:rPr>
-          <w:rFonts w:ascii="Consolas" w:hAnsi="Consolas" w:cs="Consolas"/>
-          <w:color w:val="000000"/>
-          <w:lang w:val="en-US"/>
-        </w:rPr>
-        <w:t>CamundaStaticValidatorTestHelper.</w:t>
-      </w:r>
+      <w:r>
+        <w:rPr>
+          <w:rFonts w:ascii="Consolas" w:hAnsi="Consolas" w:cs="Consolas"/>
+          <w:color w:val="000000"/>
+        </w:rPr>
+        <w:t>ViadeeProcessApplicationValidator</w:t>
+      </w:r>
+      <w:r>
+        <w:rPr>
+          <w:rFonts w:ascii="Consolas" w:hAnsi="Consolas" w:cs="Consolas"/>
+          <w:color w:val="000000"/>
+        </w:rPr>
+        <w:t>TestHelper</w:t>
+      </w:r>
+      <w:proofErr w:type="spellEnd"/>
+      <w:r>
+        <w:rPr>
+          <w:rFonts w:ascii="Consolas" w:hAnsi="Consolas" w:cs="Consolas"/>
+          <w:color w:val="000000"/>
+        </w:rPr>
+        <w:t>.</w:t>
+      </w:r>
+      <w:r>
+        <w:rPr>
+          <w:rFonts w:ascii="Consolas" w:hAnsi="Consolas" w:cs="Consolas"/>
+          <w:color w:val="000000"/>
+        </w:rPr>
+        <w:br/>
+        <w:t xml:space="preserve"> </w:t>
+      </w:r>
+      <w:r>
+        <w:rPr>
+          <w:rFonts w:ascii="Consolas" w:hAnsi="Consolas" w:cs="Consolas"/>
+          <w:color w:val="000000"/>
+        </w:rPr>
+        <w:t xml:space="preserve">             </w:t>
+      </w:r>
+      <w:proofErr w:type="spellStart"/>
       <w:r>
         <w:rPr>
           <w:rFonts w:ascii="Consolas" w:hAnsi="Consolas" w:cs="Consolas"/>
           <w:i/>
           <w:iCs/>
           <w:color w:val="000000"/>
-          <w:lang w:val="en-US"/>
         </w:rPr>
         <w:t>generateBeanMappingFile</w:t>
       </w:r>
@@ -8323,17 +8431,14 @@
         <w:rPr>
           <w:rFonts w:ascii="Consolas" w:hAnsi="Consolas" w:cs="Consolas"/>
           <w:color w:val="000000"/>
-          <w:lang w:val="en-US"/>
         </w:rPr>
         <w:t>(</w:t>
       </w:r>
       <w:proofErr w:type="spellStart"/>
-      <w:proofErr w:type="gramEnd"/>
       <w:r>
         <w:rPr>
           <w:rFonts w:ascii="Consolas" w:hAnsi="Consolas" w:cs="Consolas"/>
           <w:color w:val="0000C0"/>
-          <w:lang w:val="en-US"/>
         </w:rPr>
         <w:t>ctx</w:t>
       </w:r>
@@ -8342,7 +8447,6 @@
         <w:rPr>
           <w:rFonts w:ascii="Consolas" w:hAnsi="Consolas" w:cs="Consolas"/>
           <w:color w:val="000000"/>
-          <w:lang w:val="en-US"/>
         </w:rPr>
         <w:t>);</w:t>
       </w:r>
@@ -8358,7 +8462,6 @@
         <w:rPr>
           <w:rFonts w:ascii="Consolas" w:hAnsi="Consolas" w:cs="Consolas"/>
           <w:color w:val="000000"/>
-          <w:lang w:val="en-US"/>
         </w:rPr>
         <w:t xml:space="preserve">    </w:t>
       </w:r>
@@ -9282,11 +9385,11 @@
       <w:pPr>
         <w:pStyle w:val="berschrift2"/>
       </w:pPr>
-      <w:bookmarkStart w:id="13" w:name="_Toc462441205"/>
+      <w:bookmarkStart w:id="12" w:name="_Toc462441205"/>
       <w:r>
         <w:t>Erkennung von Prozessvariablen im Quellcode (experimentell)</w:t>
       </w:r>
-      <w:bookmarkEnd w:id="13"/>
+      <w:bookmarkEnd w:id="12"/>
     </w:p>
     <w:p>
       <w:pPr>
@@ -9679,11 +9782,11 @@
       <w:pPr>
         <w:pStyle w:val="berschrift2"/>
       </w:pPr>
-      <w:bookmarkStart w:id="14" w:name="_Toc462441206"/>
+      <w:bookmarkStart w:id="13" w:name="_Toc462441206"/>
       <w:r>
         <w:t>Analyse von Prozessvariablen bei Prozessinstanziierung</w:t>
       </w:r>
-      <w:bookmarkEnd w:id="14"/>
+      <w:bookmarkEnd w:id="13"/>
     </w:p>
     <w:p>
       <w:pPr>
@@ -10036,16 +10139,33 @@
           <w:rFonts w:ascii="Consolas" w:hAnsi="Consolas" w:cs="Consolas"/>
           <w:color w:val="000000"/>
         </w:rPr>
-        <w:t>CamundaStaticValidatorUtils</w:t>
-      </w:r>
-      <w:proofErr w:type="spellEnd"/>
-      <w:r>
-        <w:rPr>
-          <w:rFonts w:ascii="Calibri" w:hAnsi="Calibri"/>
-          <w:sz w:val="24"/>
-          <w:szCs w:val="24"/>
-        </w:rPr>
-        <w:t xml:space="preserve">. Dieses Projekt muss ebenfalls als </w:t>
+        <w:t>viadeeProcessApplicationValidator</w:t>
+      </w:r>
+      <w:r>
+        <w:rPr>
+          <w:rFonts w:ascii="Consolas" w:hAnsi="Consolas" w:cs="Consolas"/>
+          <w:color w:val="000000"/>
+        </w:rPr>
+        <w:t>Utils</w:t>
+      </w:r>
+      <w:proofErr w:type="spellEnd"/>
+      <w:r>
+        <w:rPr>
+          <w:rFonts w:ascii="Calibri" w:hAnsi="Calibri"/>
+          <w:sz w:val="24"/>
+          <w:szCs w:val="24"/>
+        </w:rPr>
+        <w:t xml:space="preserve">. Dieses Projekt </w:t>
+      </w:r>
+      <w:bookmarkStart w:id="14" w:name="_GoBack"/>
+      <w:bookmarkEnd w:id="14"/>
+      <w:r>
+        <w:rPr>
+          <w:rFonts w:ascii="Calibri" w:hAnsi="Calibri"/>
+          <w:sz w:val="24"/>
+          <w:szCs w:val="24"/>
+        </w:rPr>
+        <w:t xml:space="preserve">muss ebenfalls als </w:t>
       </w:r>
       <w:proofErr w:type="spellStart"/>
       <w:r>
@@ -18788,7 +18908,7 @@
               <w:noProof/>
               <w:sz w:val="20"/>
             </w:rPr>
-            <w:t>13</w:t>
+            <w:t>8</w:t>
           </w:r>
           <w:r>
             <w:rPr>
@@ -27553,7 +27673,7 @@
 </file>
 
 <file path=customXml/itemProps1.xml><?xml version="1.0" encoding="utf-8"?>
-<ds:datastoreItem xmlns:ds="http://schemas.openxmlformats.org/officeDocument/2006/customXml" ds:itemID="{42842508-F129-4EF2-A24D-B5F966870B92}">
+<ds:datastoreItem xmlns:ds="http://schemas.openxmlformats.org/officeDocument/2006/customXml" ds:itemID="{B6EC8562-5152-4C34-B9EF-DE857DB7F2D5}">
   <ds:schemaRefs>
     <ds:schemaRef ds:uri="http://schemas.openxmlformats.org/officeDocument/2006/bibliography"/>
   </ds:schemaRefs>

</xml_diff>

<commit_message>
Eine Klammer zu viel
</commit_message>
<xml_diff>
--- a/Kurzanleitung.docx
+++ b/Kurzanleitung.docx
@@ -148,7 +148,21 @@
               <w:rPr>
                 <w:lang w:val="en-US"/>
               </w:rPr>
-              <w:t>Christian Tophinke, Claus Alexander Usener</w:t>
+              <w:t xml:space="preserve">Christian </w:t>
+            </w:r>
+            <w:proofErr w:type="spellStart"/>
+            <w:r>
+              <w:rPr>
+                <w:lang w:val="en-US"/>
+              </w:rPr>
+              <w:t>Tophinke</w:t>
+            </w:r>
+            <w:proofErr w:type="spellEnd"/>
+            <w:r>
+              <w:rPr>
+                <w:lang w:val="en-US"/>
+              </w:rPr>
+              <w:t>, Claus Alexander Usener</w:t>
             </w:r>
             <w:r>
               <w:rPr>
@@ -7029,6 +7043,7 @@
           <w:lang w:val="en-US"/>
         </w:rPr>
       </w:pPr>
+      <w:bookmarkStart w:id="10" w:name="_GoBack"/>
       <w:proofErr w:type="gramStart"/>
       <w:r>
         <w:rPr>
@@ -7064,6 +7079,7 @@
         <w:t>:2.0.0-SNAPSHOT:check</w:t>
       </w:r>
     </w:p>
+    <w:bookmarkEnd w:id="10"/>
     <w:p>
       <w:pPr>
         <w:rPr>
@@ -7132,12 +7148,12 @@
       <w:pPr>
         <w:pStyle w:val="berschrift1"/>
       </w:pPr>
-      <w:bookmarkStart w:id="10" w:name="_Toc462441203"/>
+      <w:bookmarkStart w:id="11" w:name="_Toc462441203"/>
       <w:r>
         <w:lastRenderedPageBreak/>
         <w:t>Übergreifende Einstellungen</w:t>
       </w:r>
-      <w:bookmarkEnd w:id="10"/>
+      <w:bookmarkEnd w:id="11"/>
     </w:p>
     <w:p>
       <w:pPr>
@@ -7160,7 +7176,7 @@
       <w:pPr>
         <w:pStyle w:val="berschrift2"/>
       </w:pPr>
-      <w:bookmarkStart w:id="11" w:name="_Toc462441204"/>
+      <w:bookmarkStart w:id="12" w:name="_Toc462441204"/>
       <w:r>
         <w:t xml:space="preserve">Konfiguration zur Erkennung von Spring </w:t>
       </w:r>
@@ -7168,7 +7184,7 @@
       <w:r>
         <w:t>Beans</w:t>
       </w:r>
-      <w:bookmarkEnd w:id="11"/>
+      <w:bookmarkEnd w:id="12"/>
       <w:proofErr w:type="spellEnd"/>
     </w:p>
     <w:p>
@@ -7539,7 +7555,7 @@
         <w:t>&gt;</w:t>
       </w:r>
       <w:r>
-        <w:t xml:space="preserve"> &gt;</w:t>
+        <w:t xml:space="preserve"> </w:t>
       </w:r>
     </w:p>
     <w:p>
@@ -9385,11 +9401,11 @@
       <w:pPr>
         <w:pStyle w:val="berschrift2"/>
       </w:pPr>
-      <w:bookmarkStart w:id="12" w:name="_Toc462441205"/>
+      <w:bookmarkStart w:id="13" w:name="_Toc462441205"/>
       <w:r>
         <w:t>Erkennung von Prozessvariablen im Quellcode (experimentell)</w:t>
       </w:r>
-      <w:bookmarkEnd w:id="12"/>
+      <w:bookmarkEnd w:id="13"/>
     </w:p>
     <w:p>
       <w:pPr>
@@ -9782,11 +9798,11 @@
       <w:pPr>
         <w:pStyle w:val="berschrift2"/>
       </w:pPr>
-      <w:bookmarkStart w:id="13" w:name="_Toc462441206"/>
+      <w:bookmarkStart w:id="14" w:name="_Toc462441206"/>
       <w:r>
         <w:t>Analyse von Prozessvariablen bei Prozessinstanziierung</w:t>
       </w:r>
-      <w:bookmarkEnd w:id="13"/>
+      <w:bookmarkEnd w:id="14"/>
     </w:p>
     <w:p>
       <w:pPr>
@@ -10155,17 +10171,7 @@
           <w:sz w:val="24"/>
           <w:szCs w:val="24"/>
         </w:rPr>
-        <w:t xml:space="preserve">. Dieses Projekt </w:t>
-      </w:r>
-      <w:bookmarkStart w:id="14" w:name="_GoBack"/>
-      <w:bookmarkEnd w:id="14"/>
-      <w:r>
-        <w:rPr>
-          <w:rFonts w:ascii="Calibri" w:hAnsi="Calibri"/>
-          <w:sz w:val="24"/>
-          <w:szCs w:val="24"/>
-        </w:rPr>
-        <w:t xml:space="preserve">muss ebenfalls als </w:t>
+        <w:t xml:space="preserve">. Dieses Projekt muss ebenfalls als </w:t>
       </w:r>
       <w:proofErr w:type="spellStart"/>
       <w:r>
@@ -18867,19 +18873,7 @@
             <w:rPr>
               <w:rStyle w:val="viLabelChar"/>
             </w:rPr>
-            <w:t>SEITE</w:t>
-          </w:r>
-          <w:r>
-            <w:rPr>
-              <w:rStyle w:val="viLabelChar"/>
-            </w:rPr>
-            <w:t xml:space="preserve">  </w:t>
-          </w:r>
-          <w:r>
-            <w:rPr>
-              <w:rStyle w:val="viLabelChar"/>
-            </w:rPr>
-            <w:t xml:space="preserve"> </w:t>
+            <w:t xml:space="preserve">SEITE   </w:t>
           </w:r>
           <w:r>
             <w:rPr>
@@ -18908,7 +18902,7 @@
               <w:noProof/>
               <w:sz w:val="20"/>
             </w:rPr>
-            <w:t>8</w:t>
+            <w:t>5</w:t>
           </w:r>
           <w:r>
             <w:rPr>
@@ -27673,7 +27667,7 @@
 </file>
 
 <file path=customXml/itemProps1.xml><?xml version="1.0" encoding="utf-8"?>
-<ds:datastoreItem xmlns:ds="http://schemas.openxmlformats.org/officeDocument/2006/customXml" ds:itemID="{B6EC8562-5152-4C34-B9EF-DE857DB7F2D5}">
+<ds:datastoreItem xmlns:ds="http://schemas.openxmlformats.org/officeDocument/2006/customXml" ds:itemID="{0E26A958-171D-4E65-9386-A2C3FB479F17}">
   <ds:schemaRefs>
     <ds:schemaRef ds:uri="http://schemas.openxmlformats.org/officeDocument/2006/bibliography"/>
   </ds:schemaRefs>

</xml_diff>

<commit_message>
Kurzanleitung ergänzt (Default ruleSet)
</commit_message>
<xml_diff>
--- a/Kurzanleitung.docx
+++ b/Kurzanleitung.docx
@@ -378,14 +378,27 @@
               <w:pStyle w:val="viLabeltext"/>
               <w:jc w:val="left"/>
             </w:pPr>
-            <w:fldSimple w:instr=" FILENAME  \p  \* MERGEFORMAT ">
-              <w:r>
-                <w:rPr>
-                  <w:noProof/>
-                </w:rPr>
-                <w:t>Dokument1</w:t>
-              </w:r>
-            </w:fldSimple>
+            <w:r>
+              <w:fldChar w:fldCharType="begin"/>
+            </w:r>
+            <w:r>
+              <w:instrText xml:space="preserve"> FILENAME  \p  \* MERGEFORMAT </w:instrText>
+            </w:r>
+            <w:r>
+              <w:fldChar w:fldCharType="separate"/>
+            </w:r>
+            <w:r>
+              <w:rPr>
+                <w:noProof/>
+              </w:rPr>
+              <w:t>Dokument1</w:t>
+            </w:r>
+            <w:r>
+              <w:rPr>
+                <w:noProof/>
+              </w:rPr>
+              <w:fldChar w:fldCharType="end"/>
+            </w:r>
           </w:p>
         </w:tc>
       </w:tr>
@@ -539,6 +552,9 @@
             <w:pPr>
               <w:pStyle w:val="viTabellenzeile"/>
             </w:pPr>
+            <w:r>
+              <w:t>22.05.17</w:t>
+            </w:r>
           </w:p>
         </w:tc>
         <w:tc>
@@ -549,6 +565,9 @@
             <w:pPr>
               <w:pStyle w:val="viTabellenzeile"/>
             </w:pPr>
+            <w:r>
+              <w:t>1.1</w:t>
+            </w:r>
           </w:p>
         </w:tc>
         <w:tc>
@@ -569,6 +588,9 @@
             <w:pPr>
               <w:pStyle w:val="viTabellenzeile"/>
             </w:pPr>
+            <w:r>
+              <w:t>Default Settings ergänzt</w:t>
+            </w:r>
           </w:p>
         </w:tc>
       </w:tr>
@@ -3115,7 +3137,24 @@
           <w:sz w:val="24"/>
           <w:szCs w:val="24"/>
         </w:rPr>
-        <w:t>". Als Grundeinstellung kann folgender Inhalt übernommen werden:</w:t>
+        <w:t xml:space="preserve">". </w:t>
+      </w:r>
+    </w:p>
+    <w:p>
+      <w:pPr>
+        <w:rPr>
+          <w:rFonts w:ascii="Calibri" w:hAnsi="Calibri"/>
+          <w:sz w:val="24"/>
+          <w:szCs w:val="24"/>
+        </w:rPr>
+      </w:pPr>
+      <w:r>
+        <w:rPr>
+          <w:rFonts w:ascii="Calibri" w:hAnsi="Calibri"/>
+          <w:sz w:val="24"/>
+          <w:szCs w:val="24"/>
+        </w:rPr>
+        <w:t>Falls keine ruleSet.xml vorhanden ist, wird eine Default Datei benutzt, die folgende Grundeinstellungen enthält:</w:t>
       </w:r>
     </w:p>
     <w:p>
@@ -4418,6 +4457,7 @@
           <w:color w:val="000000"/>
           <w:lang w:val="en-US"/>
         </w:rPr>
+        <w:lastRenderedPageBreak/>
         <w:t xml:space="preserve">    </w:t>
       </w:r>
       <w:r>
@@ -4492,7 +4532,6 @@
           <w:color w:val="000000"/>
           <w:lang w:val="en-US"/>
         </w:rPr>
-        <w:lastRenderedPageBreak/>
         <w:t xml:space="preserve">  </w:t>
       </w:r>
       <w:r>
@@ -6974,9 +7013,400 @@
     </w:p>
     <w:p>
       <w:pPr>
+        <w:rPr>
+          <w:rFonts w:ascii="Calibri" w:hAnsi="Calibri"/>
+          <w:sz w:val="24"/>
+          <w:szCs w:val="24"/>
+        </w:rPr>
+      </w:pPr>
+    </w:p>
+    <w:p>
+      <w:pPr>
+        <w:pStyle w:val="berschrift3"/>
+      </w:pPr>
+      <w:proofErr w:type="spellStart"/>
+      <w:r>
+        <w:t>JUnit</w:t>
+      </w:r>
+      <w:proofErr w:type="spellEnd"/>
+    </w:p>
+    <w:p>
+      <w:pPr>
+        <w:rPr>
+          <w:rFonts w:ascii="Calibri" w:hAnsi="Calibri"/>
+          <w:sz w:val="24"/>
+          <w:szCs w:val="24"/>
+        </w:rPr>
+      </w:pPr>
+      <w:bookmarkStart w:id="9" w:name="_Toc462441202"/>
+      <w:r>
+        <w:rPr>
+          <w:rFonts w:ascii="Calibri" w:hAnsi="Calibri"/>
+          <w:sz w:val="24"/>
+          <w:szCs w:val="24"/>
+        </w:rPr>
+        <w:t xml:space="preserve">Damit die im Quellcode referenzierten </w:t>
+      </w:r>
+      <w:proofErr w:type="spellStart"/>
+      <w:r>
+        <w:rPr>
+          <w:rFonts w:ascii="Calibri" w:hAnsi="Calibri"/>
+          <w:sz w:val="24"/>
+          <w:szCs w:val="24"/>
+        </w:rPr>
+        <w:t>JUnit</w:t>
+      </w:r>
+      <w:proofErr w:type="spellEnd"/>
+      <w:r>
+        <w:rPr>
+          <w:rFonts w:ascii="Calibri" w:hAnsi="Calibri"/>
+          <w:sz w:val="24"/>
+          <w:szCs w:val="24"/>
+        </w:rPr>
+        <w:t xml:space="preserve"> Tests</w:t>
+      </w:r>
+      <w:r>
+        <w:rPr>
+          <w:rFonts w:ascii="Calibri" w:hAnsi="Calibri"/>
+          <w:sz w:val="24"/>
+          <w:szCs w:val="24"/>
+        </w:rPr>
+        <w:t xml:space="preserve"> </w:t>
+      </w:r>
+      <w:r>
+        <w:rPr>
+          <w:rFonts w:ascii="Calibri" w:hAnsi="Calibri"/>
+          <w:sz w:val="24"/>
+          <w:szCs w:val="24"/>
+        </w:rPr>
+        <w:t>durchgeführt</w:t>
+      </w:r>
+      <w:bookmarkStart w:id="10" w:name="_GoBack"/>
+      <w:bookmarkEnd w:id="10"/>
+      <w:r>
+        <w:rPr>
+          <w:rFonts w:ascii="Calibri" w:hAnsi="Calibri"/>
+          <w:sz w:val="24"/>
+          <w:szCs w:val="24"/>
+        </w:rPr>
+        <w:t xml:space="preserve"> werden können, ist das zu analysierender Projekt zusätzlich um folgende Abhängigkeit in der </w:t>
+      </w:r>
+      <w:proofErr w:type="spellStart"/>
+      <w:r>
+        <w:rPr>
+          <w:rFonts w:ascii="Calibri" w:hAnsi="Calibri"/>
+          <w:sz w:val="24"/>
+          <w:szCs w:val="24"/>
+        </w:rPr>
+        <w:t>Maven</w:t>
+      </w:r>
+      <w:proofErr w:type="spellEnd"/>
+      <w:r>
+        <w:rPr>
+          <w:rFonts w:ascii="Calibri" w:hAnsi="Calibri"/>
+          <w:sz w:val="24"/>
+          <w:szCs w:val="24"/>
+        </w:rPr>
+        <w:t>-Konfiguration (pom.xml) zu ergänzen:</w:t>
+      </w:r>
+    </w:p>
+    <w:p>
+      <w:pPr>
+        <w:rPr>
+          <w:rFonts w:ascii="Consolas" w:hAnsi="Consolas" w:cs="Consolas"/>
+          <w:lang w:val="en-US"/>
+        </w:rPr>
+      </w:pPr>
+      <w:r>
+        <w:rPr>
+          <w:rFonts w:ascii="Consolas" w:hAnsi="Consolas" w:cs="Consolas"/>
+          <w:color w:val="000000"/>
+        </w:rPr>
+        <w:lastRenderedPageBreak/>
+        <w:t xml:space="preserve">    </w:t>
+      </w:r>
+      <w:r>
+        <w:rPr>
+          <w:rFonts w:ascii="Consolas" w:hAnsi="Consolas" w:cs="Consolas"/>
+          <w:color w:val="008080"/>
+          <w:lang w:val="en-US"/>
+        </w:rPr>
+        <w:t>&lt;</w:t>
+      </w:r>
+      <w:proofErr w:type="gramStart"/>
+      <w:r>
+        <w:rPr>
+          <w:rFonts w:ascii="Consolas" w:hAnsi="Consolas" w:cs="Consolas"/>
+          <w:color w:val="3F7F7F"/>
+          <w:lang w:val="en-US"/>
+        </w:rPr>
+        <w:t>dependency</w:t>
+      </w:r>
+      <w:proofErr w:type="gramEnd"/>
+      <w:r>
+        <w:rPr>
+          <w:rFonts w:ascii="Consolas" w:hAnsi="Consolas" w:cs="Consolas"/>
+          <w:color w:val="008080"/>
+          <w:lang w:val="en-US"/>
+        </w:rPr>
+        <w:t>&gt;</w:t>
+      </w:r>
+    </w:p>
+    <w:p>
+      <w:pPr>
+        <w:rPr>
+          <w:rFonts w:ascii="Consolas" w:hAnsi="Consolas" w:cs="Consolas"/>
+          <w:lang w:val="en-US"/>
+        </w:rPr>
+      </w:pPr>
+      <w:r>
+        <w:rPr>
+          <w:rFonts w:ascii="Consolas" w:hAnsi="Consolas" w:cs="Consolas"/>
+          <w:color w:val="000000"/>
+          <w:lang w:val="en-US"/>
+        </w:rPr>
+        <w:t xml:space="preserve">      </w:t>
+      </w:r>
+      <w:r>
+        <w:rPr>
+          <w:rFonts w:ascii="Consolas" w:hAnsi="Consolas" w:cs="Consolas"/>
+          <w:color w:val="008080"/>
+          <w:lang w:val="en-US"/>
+        </w:rPr>
+        <w:t>&lt;</w:t>
+      </w:r>
+      <w:proofErr w:type="spellStart"/>
+      <w:r>
+        <w:rPr>
+          <w:rFonts w:ascii="Consolas" w:hAnsi="Consolas" w:cs="Consolas"/>
+          <w:color w:val="3F7F7F"/>
+          <w:lang w:val="en-US"/>
+        </w:rPr>
+        <w:t>groupId</w:t>
+      </w:r>
+      <w:proofErr w:type="spellEnd"/>
+      <w:r>
+        <w:rPr>
+          <w:rFonts w:ascii="Consolas" w:hAnsi="Consolas" w:cs="Consolas"/>
+          <w:color w:val="008080"/>
+          <w:lang w:val="en-US"/>
+        </w:rPr>
+        <w:t>&gt;</w:t>
+      </w:r>
+      <w:proofErr w:type="spellStart"/>
+      <w:r>
+        <w:rPr>
+          <w:rFonts w:ascii="Consolas" w:hAnsi="Consolas" w:cs="Consolas"/>
+          <w:color w:val="000000"/>
+          <w:lang w:val="en-US"/>
+        </w:rPr>
+        <w:t>de.viadee.bpm</w:t>
+      </w:r>
+      <w:proofErr w:type="spellEnd"/>
+      <w:r>
+        <w:rPr>
+          <w:rFonts w:ascii="Consolas" w:hAnsi="Consolas" w:cs="Consolas"/>
+          <w:color w:val="008080"/>
+          <w:lang w:val="en-US"/>
+        </w:rPr>
+        <w:t>&lt;/</w:t>
+      </w:r>
+      <w:proofErr w:type="spellStart"/>
+      <w:r>
+        <w:rPr>
+          <w:rFonts w:ascii="Consolas" w:hAnsi="Consolas" w:cs="Consolas"/>
+          <w:color w:val="3F7F7F"/>
+          <w:lang w:val="en-US"/>
+        </w:rPr>
+        <w:t>groupId</w:t>
+      </w:r>
+      <w:proofErr w:type="spellEnd"/>
+      <w:r>
+        <w:rPr>
+          <w:rFonts w:ascii="Consolas" w:hAnsi="Consolas" w:cs="Consolas"/>
+          <w:color w:val="008080"/>
+          <w:lang w:val="en-US"/>
+        </w:rPr>
+        <w:t>&gt;</w:t>
+      </w:r>
+    </w:p>
+    <w:p>
+      <w:pPr>
+        <w:rPr>
+          <w:rFonts w:ascii="Consolas" w:hAnsi="Consolas" w:cs="Consolas"/>
+          <w:lang w:val="en-US"/>
+        </w:rPr>
+      </w:pPr>
+      <w:r>
+        <w:rPr>
+          <w:rFonts w:ascii="Consolas" w:hAnsi="Consolas" w:cs="Consolas"/>
+          <w:color w:val="000000"/>
+          <w:lang w:val="en-US"/>
+        </w:rPr>
+        <w:t xml:space="preserve">      </w:t>
+      </w:r>
+      <w:r>
+        <w:rPr>
+          <w:rFonts w:ascii="Consolas" w:hAnsi="Consolas" w:cs="Consolas"/>
+          <w:color w:val="008080"/>
+          <w:lang w:val="en-US"/>
+        </w:rPr>
+        <w:t>&lt;</w:t>
+      </w:r>
+      <w:proofErr w:type="spellStart"/>
+      <w:proofErr w:type="gramStart"/>
+      <w:r>
+        <w:rPr>
+          <w:rFonts w:ascii="Consolas" w:hAnsi="Consolas" w:cs="Consolas"/>
+          <w:color w:val="3F7F7F"/>
+          <w:lang w:val="en-US"/>
+        </w:rPr>
+        <w:t>artifactId</w:t>
+      </w:r>
+      <w:proofErr w:type="spellEnd"/>
+      <w:r>
+        <w:rPr>
+          <w:rFonts w:ascii="Consolas" w:hAnsi="Consolas" w:cs="Consolas"/>
+          <w:color w:val="008080"/>
+          <w:lang w:val="en-US"/>
+        </w:rPr>
+        <w:t>&gt;</w:t>
+      </w:r>
+      <w:proofErr w:type="spellStart"/>
+      <w:proofErr w:type="gramEnd"/>
+      <w:r>
+        <w:rPr>
+          <w:rFonts w:ascii="Consolas" w:hAnsi="Consolas" w:cs="Consolas"/>
+          <w:color w:val="000000"/>
+          <w:lang w:val="en-US"/>
+        </w:rPr>
+        <w:t>viadeeProcessApplicationValidator</w:t>
+      </w:r>
+      <w:proofErr w:type="spellEnd"/>
+      <w:r>
+        <w:rPr>
+          <w:rFonts w:ascii="Consolas" w:hAnsi="Consolas" w:cs="Consolas"/>
+          <w:color w:val="008080"/>
+          <w:lang w:val="en-US"/>
+        </w:rPr>
+        <w:t>&lt;/</w:t>
+      </w:r>
+      <w:proofErr w:type="spellStart"/>
+      <w:r>
+        <w:rPr>
+          <w:rFonts w:ascii="Consolas" w:hAnsi="Consolas" w:cs="Consolas"/>
+          <w:color w:val="3F7F7F"/>
+          <w:lang w:val="en-US"/>
+        </w:rPr>
+        <w:t>artifactId</w:t>
+      </w:r>
+      <w:proofErr w:type="spellEnd"/>
+      <w:r>
+        <w:rPr>
+          <w:rFonts w:ascii="Consolas" w:hAnsi="Consolas" w:cs="Consolas"/>
+          <w:color w:val="008080"/>
+          <w:lang w:val="en-US"/>
+        </w:rPr>
+        <w:t>&gt;</w:t>
+      </w:r>
+    </w:p>
+    <w:p>
+      <w:pPr>
+        <w:rPr>
+          <w:rFonts w:ascii="Consolas" w:hAnsi="Consolas" w:cs="Consolas"/>
+          <w:lang w:val="en-US"/>
+        </w:rPr>
+      </w:pPr>
+      <w:r>
+        <w:rPr>
+          <w:rFonts w:ascii="Consolas" w:hAnsi="Consolas" w:cs="Consolas"/>
+          <w:color w:val="000000"/>
+          <w:lang w:val="en-US"/>
+        </w:rPr>
+        <w:t xml:space="preserve">      </w:t>
+      </w:r>
+      <w:r>
+        <w:rPr>
+          <w:rFonts w:ascii="Consolas" w:hAnsi="Consolas" w:cs="Consolas"/>
+          <w:color w:val="008080"/>
+          <w:lang w:val="en-US"/>
+        </w:rPr>
+        <w:t>&lt;</w:t>
+      </w:r>
+      <w:r>
+        <w:rPr>
+          <w:rFonts w:ascii="Consolas" w:hAnsi="Consolas" w:cs="Consolas"/>
+          <w:color w:val="3F7F7F"/>
+          <w:lang w:val="en-US"/>
+        </w:rPr>
+        <w:t>version</w:t>
+      </w:r>
+      <w:r>
+        <w:rPr>
+          <w:rFonts w:ascii="Consolas" w:hAnsi="Consolas" w:cs="Consolas"/>
+          <w:color w:val="008080"/>
+          <w:lang w:val="en-US"/>
+        </w:rPr>
+        <w:t>&gt;</w:t>
+      </w:r>
+      <w:r>
+        <w:rPr>
+          <w:rFonts w:ascii="Consolas" w:hAnsi="Consolas" w:cs="Consolas"/>
+          <w:color w:val="000000"/>
+          <w:lang w:val="en-US"/>
+        </w:rPr>
+        <w:t>2.0.0-SNAPSHOT</w:t>
+      </w:r>
+      <w:r>
+        <w:rPr>
+          <w:rFonts w:ascii="Consolas" w:hAnsi="Consolas" w:cs="Consolas"/>
+          <w:color w:val="008080"/>
+          <w:lang w:val="en-US"/>
+        </w:rPr>
+        <w:t>&lt;/</w:t>
+      </w:r>
+      <w:r>
+        <w:rPr>
+          <w:rFonts w:ascii="Consolas" w:hAnsi="Consolas" w:cs="Consolas"/>
+          <w:color w:val="3F7F7F"/>
+          <w:lang w:val="en-US"/>
+        </w:rPr>
+        <w:t>version</w:t>
+      </w:r>
+      <w:r>
+        <w:rPr>
+          <w:rFonts w:ascii="Consolas" w:hAnsi="Consolas" w:cs="Consolas"/>
+          <w:color w:val="008080"/>
+          <w:lang w:val="en-US"/>
+        </w:rPr>
+        <w:t>&gt;</w:t>
+      </w:r>
+    </w:p>
+    <w:p>
+      <w:r>
+        <w:rPr>
+          <w:rFonts w:ascii="Consolas" w:hAnsi="Consolas" w:cs="Consolas"/>
+          <w:color w:val="000000"/>
+          <w:lang w:val="en-US"/>
+        </w:rPr>
+        <w:t xml:space="preserve">    </w:t>
+      </w:r>
+      <w:r>
+        <w:rPr>
+          <w:rFonts w:ascii="Consolas" w:hAnsi="Consolas" w:cs="Consolas"/>
+          <w:color w:val="3F7F7F"/>
+          <w:lang w:val="en-US"/>
+        </w:rPr>
+        <w:t>&lt;/dependency&gt;</w:t>
+      </w:r>
+      <w:r>
+        <w:t xml:space="preserve"> </w:t>
+      </w:r>
+    </w:p>
+    <w:p>
+      <w:pPr>
         <w:pStyle w:val="berschrift2"/>
       </w:pPr>
-      <w:bookmarkStart w:id="9" w:name="_Toc462441202"/>
       <w:r>
         <w:t>Nutzung</w:t>
       </w:r>
@@ -7043,7 +7473,6 @@
           <w:lang w:val="en-US"/>
         </w:rPr>
       </w:pPr>
-      <w:bookmarkStart w:id="10" w:name="_GoBack"/>
       <w:proofErr w:type="gramStart"/>
       <w:r>
         <w:rPr>
@@ -7079,7 +7508,6 @@
         <w:t>:2.0.0-SNAPSHOT:check</w:t>
       </w:r>
     </w:p>
-    <w:bookmarkEnd w:id="10"/>
     <w:p>
       <w:pPr>
         <w:rPr>
@@ -7150,7 +7578,6 @@
       </w:pPr>
       <w:bookmarkStart w:id="11" w:name="_Toc462441203"/>
       <w:r>
-        <w:lastRenderedPageBreak/>
         <w:t>Übergreifende Einstellungen</w:t>
       </w:r>
       <w:bookmarkEnd w:id="11"/>
@@ -7520,9 +7947,6 @@
       </w:r>
     </w:p>
     <w:p>
-      <w:pPr>
-        <w:pStyle w:val="HTMLVorformatiert"/>
-      </w:pPr>
       <w:r>
         <w:rPr>
           <w:rFonts w:ascii="Consolas" w:hAnsi="Consolas" w:cs="Consolas"/>
@@ -7534,7 +7958,8 @@
       <w:r>
         <w:rPr>
           <w:rFonts w:ascii="Consolas" w:hAnsi="Consolas" w:cs="Consolas"/>
-          <w:color w:val="008080"/>
+          <w:color w:val="3F7F7F"/>
+          <w:lang w:val="en-US"/>
         </w:rPr>
         <w:t>&lt;/</w:t>
       </w:r>
@@ -7543,6 +7968,7 @@
         <w:rPr>
           <w:rFonts w:ascii="Consolas" w:hAnsi="Consolas" w:cs="Consolas"/>
           <w:color w:val="3F7F7F"/>
+          <w:lang w:val="en-US"/>
         </w:rPr>
         <w:t>dependency</w:t>
       </w:r>
@@ -7550,7 +7976,8 @@
       <w:r>
         <w:rPr>
           <w:rFonts w:ascii="Consolas" w:hAnsi="Consolas" w:cs="Consolas"/>
-          <w:color w:val="008080"/>
+          <w:color w:val="3F7F7F"/>
+          <w:lang w:val="en-US"/>
         </w:rPr>
         <w:t>&gt;</w:t>
       </w:r>
@@ -8321,6 +8748,7 @@
           <w:color w:val="000000"/>
           <w:lang w:val="en-US"/>
         </w:rPr>
+        <w:lastRenderedPageBreak/>
         <w:t xml:space="preserve">    </w:t>
       </w:r>
       <w:proofErr w:type="gramStart"/>
@@ -8832,7 +9260,6 @@
           <w:color w:val="7F0055"/>
           <w:lang w:val="en-US"/>
         </w:rPr>
-        <w:lastRenderedPageBreak/>
         <w:t>import</w:t>
       </w:r>
       <w:proofErr w:type="gramEnd"/>
@@ -9753,7 +10180,16 @@
           <w:sz w:val="24"/>
           <w:szCs w:val="24"/>
         </w:rPr>
-        <w:t xml:space="preserve"> BPM verlangt bei Service Tasks die Implementierung der Schnittstelle </w:t>
+        <w:t xml:space="preserve"> BPM verlangt bei Service Tasks die </w:t>
+      </w:r>
+      <w:r>
+        <w:rPr>
+          <w:rFonts w:ascii="Calibri" w:hAnsi="Calibri"/>
+          <w:sz w:val="24"/>
+          <w:szCs w:val="24"/>
+        </w:rPr>
+        <w:lastRenderedPageBreak/>
+        <w:t xml:space="preserve">Implementierung der Schnittstelle </w:t>
       </w:r>
       <w:proofErr w:type="spellStart"/>
       <w:r>
@@ -10025,7 +10461,6 @@
           <w:sz w:val="24"/>
           <w:szCs w:val="24"/>
         </w:rPr>
-        <w:lastRenderedPageBreak/>
         <w:t xml:space="preserve">Unterstützt werden folgende </w:t>
       </w:r>
       <w:proofErr w:type="spellStart"/>
@@ -11269,6 +11704,7 @@
       </w:pPr>
       <w:bookmarkStart w:id="15" w:name="_Toc462441207"/>
       <w:r>
+        <w:lastRenderedPageBreak/>
         <w:t xml:space="preserve">Ausschluss von </w:t>
       </w:r>
       <w:proofErr w:type="spellStart"/>
@@ -11508,7 +11944,6 @@
       </w:pPr>
       <w:bookmarkStart w:id="17" w:name="_Toc462441209"/>
       <w:r>
-        <w:lastRenderedPageBreak/>
         <w:t xml:space="preserve">Java </w:t>
       </w:r>
       <w:proofErr w:type="spellStart"/>
@@ -12196,6 +12631,7 @@
       </w:pPr>
       <w:bookmarkStart w:id="18" w:name="_Toc462441210"/>
       <w:r>
+        <w:lastRenderedPageBreak/>
         <w:t xml:space="preserve">Embedded Groovy Script </w:t>
       </w:r>
       <w:proofErr w:type="spellStart"/>
@@ -12553,7 +12989,6 @@
           <w:sz w:val="24"/>
           <w:szCs w:val="24"/>
         </w:rPr>
-        <w:lastRenderedPageBreak/>
         <w:t>Es ist kein Skriptformat für ein eingebettetes Skript hinterlegt. Es muss für das Skript ein Skriptformat hinterlegt werden.</w:t>
       </w:r>
     </w:p>
@@ -13246,6 +13681,7 @@
           <w:sz w:val="24"/>
           <w:szCs w:val="24"/>
         </w:rPr>
+        <w:lastRenderedPageBreak/>
         <w:t xml:space="preserve">Das </w:t>
       </w:r>
       <w:proofErr w:type="spellStart"/>
@@ -13450,7 +13886,6 @@
           <w:szCs w:val="24"/>
           <w:lang w:val="en-US"/>
         </w:rPr>
-        <w:lastRenderedPageBreak/>
         <w:t>bean reference is deprecated or file with version doesn't exist</w:t>
       </w:r>
     </w:p>
@@ -14144,6 +14579,7 @@
         <w:rPr>
           <w:lang w:val="en-US"/>
         </w:rPr>
+        <w:lastRenderedPageBreak/>
         <w:t xml:space="preserve">  &lt;</w:t>
       </w:r>
       <w:proofErr w:type="gramStart"/>
@@ -14412,7 +14848,6 @@
           <w:sz w:val="24"/>
           <w:szCs w:val="24"/>
         </w:rPr>
-        <w:lastRenderedPageBreak/>
         <w:t>Bei einer UR-Anomalie wird eine Variable gelesen, die zuvor nirgendwo definiert worden ist. Es ist möglich, dass der Entwickler übersehen hat die Variable vorher zu initialisieren. Eine mögliche Lösung ist es, die Variablendefinition zu ergänzen.</w:t>
       </w:r>
     </w:p>
@@ -16204,6 +16639,7 @@
           <w:color w:val="000000"/>
           <w:lang w:val="en-US"/>
         </w:rPr>
+        <w:lastRenderedPageBreak/>
         <w:t xml:space="preserve">      </w:t>
       </w:r>
       <w:r>
@@ -16855,7 +17291,6 @@
           <w:szCs w:val="24"/>
           <w:lang w:val="en-US"/>
         </w:rPr>
-        <w:lastRenderedPageBreak/>
         <w:t>CamundaIn</w:t>
       </w:r>
       <w:proofErr w:type="spellEnd"/>
@@ -18150,6 +18585,7 @@
           <w:szCs w:val="24"/>
           <w:lang w:val="en-US"/>
         </w:rPr>
+        <w:lastRenderedPageBreak/>
         <w:t>task name '%</w:t>
       </w:r>
       <w:proofErr w:type="spellStart"/>
@@ -18902,7 +19338,7 @@
               <w:noProof/>
               <w:sz w:val="20"/>
             </w:rPr>
-            <w:t>5</w:t>
+            <w:t>6</w:t>
           </w:r>
           <w:r>
             <w:rPr>
@@ -27667,7 +28103,7 @@
 </file>
 
 <file path=customXml/itemProps1.xml><?xml version="1.0" encoding="utf-8"?>
-<ds:datastoreItem xmlns:ds="http://schemas.openxmlformats.org/officeDocument/2006/customXml" ds:itemID="{0E26A958-171D-4E65-9386-A2C3FB479F17}">
+<ds:datastoreItem xmlns:ds="http://schemas.openxmlformats.org/officeDocument/2006/customXml" ds:itemID="{0939214C-1F94-46D4-8B9B-833A2C808891}">
   <ds:schemaRefs>
     <ds:schemaRef ds:uri="http://schemas.openxmlformats.org/officeDocument/2006/bibliography"/>
   </ds:schemaRefs>

</xml_diff>